<commit_message>
Ajout de la description de la f. player BT
MaJ du compte rendu de réunion
Ajout de la description de la fonction Player Bluetooth
</commit_message>
<xml_diff>
--- a/CR_reunion_230215.docx
+++ b/CR_reunion_230215.docx
@@ -125,7 +125,15 @@
             </w:r>
             <w:proofErr w:type="spellEnd"/>
             <w:r>
-              <w:t xml:space="preserve"> légèrement devant au niveau des performances mais quelques avantages pour la carte RPi2 : sortie jack (pour un éventuel branchement du microphone) et grosse communauté active sur les forums. De plus des cartes ont déjà été commandées au service informatique. Le choix définitif est donc la carte </w:t>
+              <w:t xml:space="preserve"> légèrement devant au niveau des performances mais quelques</w:t>
+            </w:r>
+            <w:r>
+              <w:t xml:space="preserve"> avantages pour la carte RPi2 dont la </w:t>
+            </w:r>
+            <w:bookmarkStart w:id="0" w:name="_GoBack"/>
+            <w:bookmarkEnd w:id="0"/>
+            <w:r>
+              <w:t xml:space="preserve">grosse communauté active sur les forums. De plus des cartes ont déjà été commandées au service informatique. Le choix définitif est donc la carte </w:t>
             </w:r>
             <w:proofErr w:type="spellStart"/>
             <w:r>
@@ -371,12 +379,7 @@
               <w:jc w:val="both"/>
             </w:pPr>
             <w:r>
-              <w:t>Dès que le choix des comp</w:t>
-            </w:r>
-            <w:bookmarkStart w:id="0" w:name="_GoBack"/>
-            <w:bookmarkEnd w:id="0"/>
-            <w:r>
-              <w:t>osants va être fait, nous connaitrons les dimensions de l’ensemble des différentes parties matérielles. Nous allons donc pouvoir travailler sur le boitier qui contiendra l’ensemble de notre système.</w:t>
+              <w:t>Dès que le choix des composants va être fait, nous connaitrons les dimensions de l’ensemble des différentes parties matérielles. Nous allons donc pouvoir travailler sur le boitier qui contiendra l’ensemble de notre système.</w:t>
             </w:r>
             <w:r>
               <w:t xml:space="preserve"> Il faut donc designer un boitier permettant non seulement de protéger les parties fragiles mais qui n’empêche pas le bon fonctionnement.</w:t>

</xml_diff>